<commit_message>
Eye sign added to AD section
</commit_message>
<xml_diff>
--- a/www/cv/Maxime_Fedorov_(designer)_CV.docx
+++ b/www/cv/Maxime_Fedorov_(designer)_CV.docx
@@ -121,21 +121,42 @@
         </w:rPr>
         <w:t xml:space="preserve">(полиграфия, </w:t>
       </w:r>
-      <w:proofErr w:type="spellStart"/>
       <w:r>
         <w:rPr>
           <w:sz w:val="24"/>
           <w:szCs w:val="24"/>
         </w:rPr>
-        <w:t>веб-дизайн</w:t>
-      </w:r>
-      <w:proofErr w:type="spellEnd"/>
+        <w:t xml:space="preserve">упаковка, </w:t>
+      </w:r>
       <w:r>
         <w:rPr>
           <w:sz w:val="24"/>
           <w:szCs w:val="24"/>
         </w:rPr>
-        <w:t>, реклама)</w:t>
+        <w:t>реклама</w:t>
+      </w:r>
+      <w:r>
+        <w:rPr>
+          <w:sz w:val="24"/>
+          <w:szCs w:val="24"/>
+        </w:rPr>
+        <w:t xml:space="preserve">, </w:t>
+      </w:r>
+      <w:proofErr w:type="spellStart"/>
+      <w:r>
+        <w:rPr>
+          <w:sz w:val="24"/>
+          <w:szCs w:val="24"/>
+        </w:rPr>
+        <w:t>веб</w:t>
+      </w:r>
+      <w:proofErr w:type="spellEnd"/>
+      <w:r>
+        <w:rPr>
+          <w:sz w:val="24"/>
+          <w:szCs w:val="24"/>
+        </w:rPr>
+        <w:t>)</w:t>
       </w:r>
     </w:p>
     <w:p>
@@ -419,7 +440,35 @@
                 <w:sz w:val="20"/>
                 <w:szCs w:val="20"/>
               </w:rPr>
-              <w:t>В 1996-м году с отличием закончил Харьковский</w:t>
+              <w:t xml:space="preserve">В 1996-м году с отличием закончил </w:t>
+            </w:r>
+            <w:r>
+              <w:rPr>
+                <w:sz w:val="20"/>
+                <w:szCs w:val="20"/>
+              </w:rPr>
+              <w:t xml:space="preserve">факультет автоматики и приборостроения </w:t>
+            </w:r>
+            <w:r>
+              <w:rPr>
+                <w:sz w:val="20"/>
+                <w:szCs w:val="20"/>
+              </w:rPr>
+              <w:t xml:space="preserve"> х</w:t>
+            </w:r>
+            <w:r>
+              <w:rPr>
+                <w:sz w:val="20"/>
+                <w:szCs w:val="20"/>
+              </w:rPr>
+              <w:t>арьковск</w:t>
+            </w:r>
+            <w:r>
+              <w:rPr>
+                <w:sz w:val="20"/>
+                <w:szCs w:val="20"/>
+              </w:rPr>
+              <w:t>ого</w:t>
             </w:r>
             <w:r>
               <w:rPr>
@@ -433,7 +482,14 @@
                 <w:sz w:val="20"/>
                 <w:szCs w:val="20"/>
               </w:rPr>
-              <w:t>государственный</w:t>
+              <w:t>государственн</w:t>
+            </w:r>
+            <w:r>
+              <w:rPr>
+                <w:sz w:val="20"/>
+                <w:szCs w:val="20"/>
+              </w:rPr>
+              <w:t>ого</w:t>
             </w:r>
             <w:r>
               <w:rPr>
@@ -447,7 +503,21 @@
                 <w:sz w:val="20"/>
                 <w:szCs w:val="20"/>
               </w:rPr>
-              <w:t xml:space="preserve">политехнический </w:t>
+              <w:t>политехническ</w:t>
+            </w:r>
+            <w:r>
+              <w:rPr>
+                <w:sz w:val="20"/>
+                <w:szCs w:val="20"/>
+              </w:rPr>
+              <w:t>ого</w:t>
+            </w:r>
+            <w:r>
+              <w:rPr>
+                <w:sz w:val="20"/>
+                <w:szCs w:val="20"/>
+              </w:rPr>
+              <w:t xml:space="preserve"> </w:t>
             </w:r>
             <w:r>
               <w:rPr>
@@ -461,19 +531,52 @@
                 <w:sz w:val="20"/>
                 <w:szCs w:val="20"/>
               </w:rPr>
-              <w:t xml:space="preserve"> (ХПИ), факультет автоматики и приборостроения, получил специальность </w:t>
+              <w:t>а</w:t>
+            </w:r>
+            <w:r>
+              <w:rPr>
+                <w:sz w:val="20"/>
+                <w:szCs w:val="20"/>
+              </w:rPr>
+              <w:t xml:space="preserve"> (ХПИ)</w:t>
+            </w:r>
+            <w:r>
+              <w:rPr>
+                <w:sz w:val="20"/>
+                <w:szCs w:val="20"/>
+              </w:rPr>
+              <w:t>,</w:t>
+            </w:r>
+            <w:r>
+              <w:rPr>
+                <w:sz w:val="20"/>
+                <w:szCs w:val="20"/>
+              </w:rPr>
+              <w:t xml:space="preserve"> специальност</w:t>
+            </w:r>
+            <w:r>
+              <w:rPr>
+                <w:sz w:val="20"/>
+                <w:szCs w:val="20"/>
+              </w:rPr>
+              <w:t>ь —</w:t>
+            </w:r>
+            <w:r>
+              <w:rPr>
+                <w:sz w:val="20"/>
+                <w:szCs w:val="20"/>
+              </w:rPr>
+              <w:t xml:space="preserve"> </w:t>
             </w:r>
             <w:proofErr w:type="spellStart"/>
-            <w:proofErr w:type="gramStart"/>
-            <w:r>
-              <w:rPr>
-                <w:sz w:val="20"/>
-                <w:szCs w:val="20"/>
-              </w:rPr>
-              <w:t>инженера-системотехника</w:t>
+            <w:r>
+              <w:rPr>
+                <w:sz w:val="20"/>
+                <w:szCs w:val="20"/>
+              </w:rPr>
+              <w:t>инженер-системотехник</w:t>
             </w:r>
             <w:proofErr w:type="spellEnd"/>
-            <w:proofErr w:type="gramEnd"/>
             <w:r>
               <w:rPr>
                 <w:sz w:val="20"/>
@@ -572,13 +675,20 @@
               </w:rPr>
               <w:t xml:space="preserve"> (</w:t>
             </w:r>
+            <w:r>
+              <w:rPr>
+                <w:sz w:val="20"/>
+                <w:szCs w:val="20"/>
+              </w:rPr>
+              <w:t xml:space="preserve">VS </w:t>
+            </w:r>
             <w:proofErr w:type="spellStart"/>
             <w:r>
               <w:rPr>
                 <w:sz w:val="20"/>
                 <w:szCs w:val="20"/>
               </w:rPr>
-              <w:t>DreamWeaver</w:t>
+              <w:t>Code</w:t>
             </w:r>
             <w:proofErr w:type="spellEnd"/>
             <w:r>
@@ -586,14 +696,21 @@
                 <w:sz w:val="20"/>
                 <w:szCs w:val="20"/>
               </w:rPr>
-              <w:t xml:space="preserve">), основы </w:t>
-            </w:r>
-            <w:r>
-              <w:rPr>
-                <w:sz w:val="20"/>
-                <w:szCs w:val="20"/>
-              </w:rPr>
-              <w:t xml:space="preserve">работы в программах </w:t>
+              <w:t xml:space="preserve">), </w:t>
+            </w:r>
+            <w:r>
+              <w:rPr>
+                <w:sz w:val="20"/>
+                <w:szCs w:val="20"/>
+              </w:rPr>
+              <w:t>базовые знания</w:t>
+            </w:r>
+            <w:r>
+              <w:rPr>
+                <w:sz w:val="20"/>
+                <w:szCs w:val="20"/>
+              </w:rPr>
+              <w:t xml:space="preserve"> в программах </w:t>
             </w:r>
             <w:r>
               <w:rPr>
@@ -778,6 +895,13 @@
                 <w:sz w:val="20"/>
                 <w:szCs w:val="20"/>
               </w:rPr>
+              <w:t xml:space="preserve">и нюансов </w:t>
+            </w:r>
+            <w:r>
+              <w:rPr>
+                <w:sz w:val="20"/>
+                <w:szCs w:val="20"/>
+              </w:rPr>
               <w:t>полиграфического производства</w:t>
             </w:r>
             <w:r>
@@ -807,51 +931,95 @@
                 <w:sz w:val="20"/>
                 <w:szCs w:val="20"/>
               </w:rPr>
-              <w:t xml:space="preserve">Знакомство с языком </w:t>
-            </w:r>
+              <w:t>Работа со с</w:t>
+            </w:r>
+            <w:r>
+              <w:rPr>
+                <w:sz w:val="20"/>
+                <w:szCs w:val="20"/>
+              </w:rPr>
+              <w:t>тудийн</w:t>
+            </w:r>
+            <w:r>
+              <w:rPr>
+                <w:sz w:val="20"/>
+                <w:szCs w:val="20"/>
+              </w:rPr>
+              <w:t>ой</w:t>
+            </w:r>
+            <w:r>
+              <w:rPr>
+                <w:sz w:val="20"/>
+                <w:szCs w:val="20"/>
+              </w:rPr>
+              <w:t xml:space="preserve"> предметн</w:t>
+            </w:r>
+            <w:r>
+              <w:rPr>
+                <w:sz w:val="20"/>
+                <w:szCs w:val="20"/>
+              </w:rPr>
+              <w:t>ой</w:t>
+            </w:r>
+            <w:r>
+              <w:rPr>
+                <w:sz w:val="20"/>
+                <w:szCs w:val="20"/>
+              </w:rPr>
+              <w:t xml:space="preserve"> фотосъемк</w:t>
+            </w:r>
+            <w:r>
+              <w:rPr>
+                <w:sz w:val="20"/>
+                <w:szCs w:val="20"/>
+              </w:rPr>
+              <w:t>ой</w:t>
+            </w:r>
+            <w:r>
+              <w:rPr>
+                <w:sz w:val="20"/>
+                <w:szCs w:val="20"/>
+              </w:rPr>
+              <w:t xml:space="preserve">, </w:t>
+            </w:r>
+            <w:r>
+              <w:rPr>
+                <w:sz w:val="20"/>
+                <w:szCs w:val="20"/>
+              </w:rPr>
+              <w:t>обработка</w:t>
+            </w:r>
+            <w:r>
+              <w:rPr>
+                <w:sz w:val="20"/>
+                <w:szCs w:val="20"/>
+              </w:rPr>
+              <w:t xml:space="preserve"> фотоизображений</w:t>
+            </w:r>
+            <w:r>
+              <w:rPr>
+                <w:sz w:val="20"/>
+                <w:szCs w:val="20"/>
+              </w:rPr>
+              <w:t xml:space="preserve"> </w:t>
+            </w:r>
+            <w:r>
+              <w:rPr>
+                <w:sz w:val="20"/>
+                <w:szCs w:val="20"/>
+              </w:rPr>
+              <w:t xml:space="preserve">в </w:t>
+            </w:r>
+            <w:proofErr w:type="spellStart"/>
             <w:r>
               <w:rPr>
                 <w:sz w:val="20"/>
                 <w:szCs w:val="20"/>
                 <w:lang w:val="en-US"/>
               </w:rPr>
-              <w:t>Python</w:t>
-            </w:r>
-            <w:r>
-              <w:rPr>
-                <w:sz w:val="20"/>
-                <w:szCs w:val="20"/>
-              </w:rPr>
-              <w:t xml:space="preserve"> (написание программ для</w:t>
-            </w:r>
-            <w:r>
-              <w:rPr>
-                <w:sz w:val="20"/>
-                <w:szCs w:val="20"/>
-              </w:rPr>
-              <w:t xml:space="preserve"> </w:t>
-            </w:r>
-            <w:r>
-              <w:rPr>
-                <w:sz w:val="20"/>
-                <w:szCs w:val="20"/>
-              </w:rPr>
-              <w:t>упрощения рутинных процессов</w:t>
-            </w:r>
-            <w:r>
-              <w:rPr>
-                <w:sz w:val="20"/>
-                <w:szCs w:val="20"/>
-              </w:rPr>
-              <w:t xml:space="preserve"> монтажа и верстки</w:t>
-            </w:r>
-            <w:r>
-              <w:rPr>
-                <w:sz w:val="20"/>
-                <w:szCs w:val="20"/>
-              </w:rPr>
-              <w:t>)</w:t>
-            </w:r>
+              <w:t>Lightroom</w:t>
+            </w:r>
+            <w:proofErr w:type="spellEnd"/>
             <w:r>
               <w:rPr>
                 <w:sz w:val="20"/>
@@ -879,58 +1047,78 @@
                 <w:sz w:val="20"/>
                 <w:szCs w:val="20"/>
               </w:rPr>
-              <w:t>Опыт в</w:t>
-            </w:r>
-            <w:r>
-              <w:rPr>
-                <w:sz w:val="20"/>
-                <w:szCs w:val="20"/>
-              </w:rPr>
-              <w:t xml:space="preserve"> теории и практике </w:t>
-            </w:r>
-            <w:r>
-              <w:rPr>
-                <w:sz w:val="20"/>
-                <w:szCs w:val="20"/>
-              </w:rPr>
-              <w:t xml:space="preserve">студийной предметной </w:t>
-            </w:r>
-            <w:r>
-              <w:rPr>
-                <w:sz w:val="20"/>
-                <w:szCs w:val="20"/>
-              </w:rPr>
-              <w:t>фото</w:t>
-            </w:r>
-            <w:r>
-              <w:rPr>
-                <w:sz w:val="20"/>
-                <w:szCs w:val="20"/>
-              </w:rPr>
-              <w:t>съемки</w:t>
-            </w:r>
-            <w:r>
-              <w:rPr>
-                <w:sz w:val="20"/>
-                <w:szCs w:val="20"/>
-              </w:rPr>
-              <w:t xml:space="preserve">, </w:t>
-            </w:r>
-            <w:proofErr w:type="spellStart"/>
-            <w:r>
-              <w:rPr>
-                <w:sz w:val="20"/>
-                <w:szCs w:val="20"/>
-              </w:rPr>
-              <w:t>цветокоррекции</w:t>
-            </w:r>
-            <w:proofErr w:type="spellEnd"/>
-            <w:r>
-              <w:rPr>
-                <w:sz w:val="20"/>
-                <w:szCs w:val="20"/>
-              </w:rPr>
-              <w:t xml:space="preserve"> и ретуши фотоизображений</w:t>
+              <w:t xml:space="preserve">Создание программ на языке </w:t>
+            </w:r>
+            <w:r>
+              <w:rPr>
+                <w:sz w:val="20"/>
+                <w:szCs w:val="20"/>
+                <w:lang w:val="en-US"/>
+              </w:rPr>
+              <w:t>Python</w:t>
+            </w:r>
+            <w:r>
+              <w:rPr>
+                <w:sz w:val="20"/>
+                <w:szCs w:val="20"/>
+              </w:rPr>
+              <w:t xml:space="preserve"> для</w:t>
+            </w:r>
+            <w:r>
+              <w:rPr>
+                <w:sz w:val="20"/>
+                <w:szCs w:val="20"/>
+              </w:rPr>
+              <w:t xml:space="preserve"> </w:t>
+            </w:r>
+            <w:r>
+              <w:rPr>
+                <w:sz w:val="20"/>
+                <w:szCs w:val="20"/>
+              </w:rPr>
+              <w:t>упрощ</w:t>
+            </w:r>
+            <w:r>
+              <w:rPr>
+                <w:sz w:val="20"/>
+                <w:szCs w:val="20"/>
+              </w:rPr>
+              <w:t>ения</w:t>
+            </w:r>
+            <w:r>
+              <w:rPr>
+                <w:sz w:val="20"/>
+                <w:szCs w:val="20"/>
+              </w:rPr>
+              <w:t xml:space="preserve"> рутинны</w:t>
+            </w:r>
+            <w:r>
+              <w:rPr>
+                <w:sz w:val="20"/>
+                <w:szCs w:val="20"/>
+              </w:rPr>
+              <w:t>х</w:t>
+            </w:r>
+            <w:r>
+              <w:rPr>
+                <w:sz w:val="20"/>
+                <w:szCs w:val="20"/>
+              </w:rPr>
+              <w:t xml:space="preserve"> процесс</w:t>
+            </w:r>
+            <w:r>
+              <w:rPr>
+                <w:sz w:val="20"/>
+                <w:szCs w:val="20"/>
+              </w:rPr>
+              <w:t>ов</w:t>
+            </w:r>
+            <w:r>
+              <w:rPr>
+                <w:sz w:val="20"/>
+                <w:szCs w:val="20"/>
+              </w:rPr>
+              <w:t xml:space="preserve"> монтажа и верстки</w:t>
             </w:r>
             <w:r>
               <w:rPr>
@@ -1012,7 +1200,30 @@
                 <w:sz w:val="20"/>
                 <w:szCs w:val="20"/>
               </w:rPr>
-              <w:t>базовая переписка).</w:t>
+              <w:t>базовая переписка)</w:t>
+            </w:r>
+            <w:r>
+              <w:rPr>
+                <w:sz w:val="20"/>
+                <w:szCs w:val="20"/>
+              </w:rPr>
+              <w:t xml:space="preserve">, в свободное время изучаю </w:t>
+            </w:r>
+            <w:proofErr w:type="gramStart"/>
+            <w:r>
+              <w:rPr>
+                <w:sz w:val="20"/>
+                <w:szCs w:val="20"/>
+              </w:rPr>
+              <w:t>итальянский</w:t>
+            </w:r>
+            <w:proofErr w:type="gramEnd"/>
+            <w:r>
+              <w:rPr>
+                <w:sz w:val="20"/>
+                <w:szCs w:val="20"/>
+              </w:rPr>
+              <w:t>.</w:t>
             </w:r>
           </w:p>
         </w:tc>
@@ -1295,24 +1506,22 @@
                 <w:sz w:val="20"/>
                 <w:szCs w:val="20"/>
               </w:rPr>
-              <w:t xml:space="preserve"> для наборов модульного оригами</w:t>
-            </w:r>
-            <w:r>
-              <w:rPr>
-                <w:sz w:val="20"/>
-                <w:szCs w:val="20"/>
-              </w:rPr>
-              <w:t xml:space="preserve">, </w:t>
-            </w:r>
-            <w:proofErr w:type="spellStart"/>
-            <w:r>
-              <w:rPr>
-                <w:sz w:val="20"/>
-                <w:szCs w:val="20"/>
-              </w:rPr>
-              <w:t>квиллинга</w:t>
-            </w:r>
-            <w:proofErr w:type="spellEnd"/>
+              <w:t xml:space="preserve"> наборов </w:t>
+            </w:r>
+            <w:r>
+              <w:rPr>
+                <w:sz w:val="20"/>
+                <w:szCs w:val="20"/>
+              </w:rPr>
+              <w:t xml:space="preserve">для </w:t>
+            </w:r>
+            <w:r>
+              <w:rPr>
+                <w:sz w:val="20"/>
+                <w:szCs w:val="20"/>
+              </w:rPr>
+              <w:t>творчества</w:t>
+            </w:r>
             <w:r>
               <w:rPr>
                 <w:sz w:val="20"/>
@@ -1474,37 +1683,42 @@
                 <w:sz w:val="20"/>
                 <w:szCs w:val="20"/>
               </w:rPr>
-              <w:t xml:space="preserve">Дизайн и верстка </w:t>
-            </w:r>
-            <w:proofErr w:type="spellStart"/>
-            <w:r>
-              <w:rPr>
-                <w:sz w:val="20"/>
-                <w:szCs w:val="20"/>
-              </w:rPr>
-              <w:t>полноцветных</w:t>
-            </w:r>
-            <w:proofErr w:type="spellEnd"/>
-            <w:r>
-              <w:rPr>
-                <w:sz w:val="20"/>
-                <w:szCs w:val="20"/>
-              </w:rPr>
-              <w:t xml:space="preserve"> многостраничных</w:t>
-            </w:r>
-            <w:r>
-              <w:rPr>
-                <w:sz w:val="20"/>
-                <w:szCs w:val="20"/>
-              </w:rPr>
-              <w:t xml:space="preserve"> </w:t>
-            </w:r>
-            <w:r>
-              <w:rPr>
-                <w:sz w:val="20"/>
-                <w:szCs w:val="20"/>
-              </w:rPr>
-              <w:t>каталогов</w:t>
+              <w:t>Дизайн</w:t>
+            </w:r>
+            <w:r>
+              <w:rPr>
+                <w:sz w:val="20"/>
+                <w:szCs w:val="20"/>
+              </w:rPr>
+              <w:t>,</w:t>
+            </w:r>
+            <w:r>
+              <w:rPr>
+                <w:sz w:val="20"/>
+                <w:szCs w:val="20"/>
+              </w:rPr>
+              <w:t xml:space="preserve"> верстка </w:t>
+            </w:r>
+            <w:r>
+              <w:rPr>
+                <w:sz w:val="20"/>
+                <w:szCs w:val="20"/>
+              </w:rPr>
+              <w:t xml:space="preserve">и обновление </w:t>
+            </w:r>
+            <w:r>
+              <w:rPr>
+                <w:sz w:val="20"/>
+                <w:szCs w:val="20"/>
+              </w:rPr>
+              <w:t>каталог</w:t>
+            </w:r>
+            <w:r>
+              <w:rPr>
+                <w:sz w:val="20"/>
+                <w:szCs w:val="20"/>
+              </w:rPr>
+              <w:t>а товаров торговой марки</w:t>
             </w:r>
             <w:r>
               <w:rPr>
@@ -1532,7 +1746,7 @@
                 <w:sz w:val="20"/>
                 <w:szCs w:val="20"/>
               </w:rPr>
-              <w:t xml:space="preserve">Студийная фотосъемка объектов, необходимых для изготовления макетов, </w:t>
+              <w:t xml:space="preserve">Студийная фотосъемка объектов, необходимых для макетов, </w:t>
             </w:r>
             <w:proofErr w:type="spellStart"/>
             <w:r>
@@ -1591,6 +1805,13 @@
                 <w:szCs w:val="20"/>
               </w:rPr>
               <w:t>, верстка</w:t>
+            </w:r>
+            <w:r>
+              <w:rPr>
+                <w:sz w:val="20"/>
+                <w:szCs w:val="20"/>
+              </w:rPr>
+              <w:t>, программирование</w:t>
             </w:r>
             <w:r>
               <w:rPr>
@@ -1729,14 +1950,15 @@
               <w:rPr>
                 <w:rStyle w:val="aa"/>
               </w:rPr>
-              <w:t>ООО «Издательство «</w:t>
+              <w:t>TM «</w:t>
             </w:r>
             <w:proofErr w:type="spellStart"/>
             <w:r>
               <w:rPr>
                 <w:rStyle w:val="aa"/>
-              </w:rPr>
-              <w:t>Металлика</w:t>
+                <w:lang w:val="en-US"/>
+              </w:rPr>
+              <w:t>Intertool</w:t>
             </w:r>
             <w:proofErr w:type="spellEnd"/>
             <w:r>
@@ -1756,22 +1978,18 @@
               <w:pStyle w:val="a5"/>
               <w:spacing w:line="276" w:lineRule="auto"/>
               <w:rPr>
-                <w:rStyle w:val="aa"/>
-              </w:rPr>
-            </w:pPr>
-            <w:r>
-              <w:rPr>
                 <w:sz w:val="18"/>
                 <w:szCs w:val="18"/>
-              </w:rPr>
-              <w:t xml:space="preserve">01.01.12 – </w:t>
-            </w:r>
+                <w:lang w:val="en-US"/>
+              </w:rPr>
+            </w:pPr>
             <w:r>
               <w:rPr>
                 <w:sz w:val="18"/>
                 <w:szCs w:val="18"/>
-              </w:rPr>
-              <w:t>07.03.14</w:t>
+                <w:lang w:val="en-US"/>
+              </w:rPr>
+              <w:t>01.04.14–31.10.14</w:t>
             </w:r>
           </w:p>
         </w:tc>
@@ -1791,7 +2009,13 @@
               <w:rPr>
                 <w:rStyle w:val="aa"/>
               </w:rPr>
-              <w:t>Дизайнер, верстальщик</w:t>
+              <w:t xml:space="preserve">Дизайнер, </w:t>
+            </w:r>
+            <w:r>
+              <w:rPr>
+                <w:rStyle w:val="aa"/>
+              </w:rPr>
+              <w:t>фотограф</w:t>
             </w:r>
           </w:p>
           <w:p>
@@ -1812,23 +2036,21 @@
                 <w:sz w:val="20"/>
                 <w:szCs w:val="20"/>
               </w:rPr>
-              <w:t xml:space="preserve">Верстка </w:t>
-            </w:r>
-            <w:proofErr w:type="spellStart"/>
-            <w:r>
-              <w:rPr>
-                <w:sz w:val="20"/>
-                <w:szCs w:val="20"/>
-              </w:rPr>
-              <w:t>прайсового</w:t>
-            </w:r>
-            <w:proofErr w:type="spellEnd"/>
-            <w:r>
-              <w:rPr>
-                <w:sz w:val="20"/>
-                <w:szCs w:val="20"/>
-              </w:rPr>
-              <w:t xml:space="preserve"> еженедельника «Металлический Вестник».</w:t>
+              <w:t>Разработка оригинал-макетов упаков</w:t>
+            </w:r>
+            <w:r>
+              <w:rPr>
+                <w:sz w:val="20"/>
+                <w:szCs w:val="20"/>
+              </w:rPr>
+              <w:t>ок</w:t>
+            </w:r>
+            <w:r>
+              <w:rPr>
+                <w:sz w:val="20"/>
+                <w:szCs w:val="20"/>
+              </w:rPr>
+              <w:t xml:space="preserve"> продукции.</w:t>
             </w:r>
           </w:p>
           <w:p>
@@ -1849,7 +2071,21 @@
                 <w:sz w:val="20"/>
                 <w:szCs w:val="20"/>
               </w:rPr>
-              <w:t>Разработка рекламных блоков в еженедельник и тематические справочники издательства.</w:t>
+              <w:t xml:space="preserve">Дизайн презентаций новых видов </w:t>
+            </w:r>
+            <w:r>
+              <w:rPr>
+                <w:sz w:val="20"/>
+                <w:szCs w:val="20"/>
+              </w:rPr>
+              <w:t>изделий</w:t>
+            </w:r>
+            <w:r>
+              <w:rPr>
+                <w:sz w:val="20"/>
+                <w:szCs w:val="20"/>
+              </w:rPr>
+              <w:t>.</w:t>
             </w:r>
           </w:p>
           <w:p>
@@ -1870,49 +2106,21 @@
                 <w:sz w:val="20"/>
                 <w:szCs w:val="20"/>
               </w:rPr>
-              <w:t>Создание оригинал-макетов и допечатная подготовка полиграфической продукции издательства: календар</w:t>
-            </w:r>
-            <w:r>
-              <w:rPr>
-                <w:sz w:val="20"/>
-                <w:szCs w:val="20"/>
-              </w:rPr>
-              <w:t>ей</w:t>
-            </w:r>
-            <w:r>
-              <w:rPr>
-                <w:sz w:val="20"/>
-                <w:szCs w:val="20"/>
-              </w:rPr>
-              <w:t>, блокнот</w:t>
-            </w:r>
-            <w:r>
-              <w:rPr>
-                <w:sz w:val="20"/>
-                <w:szCs w:val="20"/>
-              </w:rPr>
-              <w:t>ов</w:t>
-            </w:r>
-            <w:r>
-              <w:rPr>
-                <w:sz w:val="20"/>
-                <w:szCs w:val="20"/>
-              </w:rPr>
-              <w:t>, справочник</w:t>
-            </w:r>
-            <w:r>
-              <w:rPr>
-                <w:sz w:val="20"/>
-                <w:szCs w:val="20"/>
-              </w:rPr>
-              <w:t>ов</w:t>
-            </w:r>
-            <w:r>
-              <w:rPr>
-                <w:sz w:val="20"/>
-                <w:szCs w:val="20"/>
-              </w:rPr>
-              <w:t xml:space="preserve"> и т. д.</w:t>
+              <w:t xml:space="preserve">Студийная фотосъемка образцов </w:t>
+            </w:r>
+            <w:r>
+              <w:rPr>
+                <w:sz w:val="20"/>
+                <w:szCs w:val="20"/>
+              </w:rPr>
+              <w:t>товаров</w:t>
+            </w:r>
+            <w:r>
+              <w:rPr>
+                <w:sz w:val="20"/>
+                <w:szCs w:val="20"/>
+              </w:rPr>
+              <w:t xml:space="preserve"> для использования в макетах.</w:t>
             </w:r>
           </w:p>
           <w:p>
@@ -1924,16 +2132,115 @@
               </w:numPr>
               <w:ind w:left="219" w:hanging="210"/>
               <w:rPr>
-                <w:sz w:val="20"/>
-                <w:szCs w:val="20"/>
-              </w:rPr>
-            </w:pPr>
-            <w:r>
-              <w:rPr>
-                <w:sz w:val="20"/>
-                <w:szCs w:val="20"/>
-              </w:rPr>
-              <w:t>Разработка знаков и логотипов.</w:t>
+                <w:rStyle w:val="aa"/>
+              </w:rPr>
+            </w:pPr>
+            <w:r>
+              <w:rPr>
+                <w:sz w:val="20"/>
+                <w:szCs w:val="20"/>
+              </w:rPr>
+              <w:t xml:space="preserve">Дизайн оригинал-макетов для дочерних направлений компании (рекламные </w:t>
+            </w:r>
+            <w:proofErr w:type="spellStart"/>
+            <w:r>
+              <w:rPr>
+                <w:sz w:val="20"/>
+                <w:szCs w:val="20"/>
+              </w:rPr>
+              <w:t>постеры</w:t>
+            </w:r>
+            <w:proofErr w:type="spellEnd"/>
+            <w:r>
+              <w:rPr>
+                <w:sz w:val="20"/>
+                <w:szCs w:val="20"/>
+              </w:rPr>
+              <w:t>, баннеры для сайтов, POS-материалы).</w:t>
+            </w:r>
+          </w:p>
+        </w:tc>
+      </w:tr>
+      <w:tr>
+        <w:tc>
+          <w:tcPr>
+            <w:tcW w:w="2518" w:type="dxa"/>
+          </w:tcPr>
+          <w:p>
+            <w:pPr>
+              <w:pStyle w:val="a5"/>
+              <w:spacing w:line="276" w:lineRule="auto"/>
+              <w:rPr>
+                <w:rStyle w:val="aa"/>
+              </w:rPr>
+            </w:pPr>
+            <w:r>
+              <w:rPr>
+                <w:rStyle w:val="aa"/>
+              </w:rPr>
+              <w:t>ООО «Издательство «</w:t>
+            </w:r>
+            <w:proofErr w:type="spellStart"/>
+            <w:r>
+              <w:rPr>
+                <w:rStyle w:val="aa"/>
+              </w:rPr>
+              <w:t>Металлика</w:t>
+            </w:r>
+            <w:proofErr w:type="spellEnd"/>
+            <w:r>
+              <w:rPr>
+                <w:rStyle w:val="aa"/>
+              </w:rPr>
+              <w:t>»</w:t>
+            </w:r>
+          </w:p>
+        </w:tc>
+        <w:tc>
+          <w:tcPr>
+            <w:tcW w:w="1701" w:type="dxa"/>
+          </w:tcPr>
+          <w:p>
+            <w:pPr>
+              <w:pStyle w:val="a5"/>
+              <w:spacing w:line="276" w:lineRule="auto"/>
+              <w:rPr>
+                <w:rStyle w:val="aa"/>
+              </w:rPr>
+            </w:pPr>
+            <w:r>
+              <w:rPr>
+                <w:sz w:val="18"/>
+                <w:szCs w:val="18"/>
+              </w:rPr>
+              <w:t xml:space="preserve">01.01.12 – </w:t>
+            </w:r>
+            <w:r>
+              <w:rPr>
+                <w:sz w:val="18"/>
+                <w:szCs w:val="18"/>
+              </w:rPr>
+              <w:t>07.03.14</w:t>
+            </w:r>
+          </w:p>
+        </w:tc>
+        <w:tc>
+          <w:tcPr>
+            <w:tcW w:w="6150" w:type="dxa"/>
+          </w:tcPr>
+          <w:p>
+            <w:pPr>
+              <w:pStyle w:val="a5"/>
+              <w:spacing w:line="276" w:lineRule="auto"/>
+              <w:rPr>
+                <w:rStyle w:val="aa"/>
+              </w:rPr>
+            </w:pPr>
+            <w:r>
+              <w:rPr>
+                <w:rStyle w:val="aa"/>
+              </w:rPr>
+              <w:t>Дизайнер, верстальщик</w:t>
             </w:r>
           </w:p>
           <w:p>
@@ -1954,21 +2261,23 @@
                 <w:sz w:val="20"/>
                 <w:szCs w:val="20"/>
               </w:rPr>
-              <w:t xml:space="preserve">Дизайн объектов наружной рекламы </w:t>
-            </w:r>
-            <w:r>
-              <w:rPr>
-                <w:sz w:val="20"/>
-                <w:szCs w:val="20"/>
-              </w:rPr>
-              <w:t>—</w:t>
-            </w:r>
-            <w:r>
-              <w:rPr>
-                <w:sz w:val="20"/>
-                <w:szCs w:val="20"/>
-              </w:rPr>
-              <w:t xml:space="preserve"> баннеров, растяжек, указателей.</w:t>
+              <w:t xml:space="preserve">Верстка </w:t>
+            </w:r>
+            <w:proofErr w:type="spellStart"/>
+            <w:r>
+              <w:rPr>
+                <w:sz w:val="20"/>
+                <w:szCs w:val="20"/>
+              </w:rPr>
+              <w:t>прайсового</w:t>
+            </w:r>
+            <w:proofErr w:type="spellEnd"/>
+            <w:r>
+              <w:rPr>
+                <w:sz w:val="20"/>
+                <w:szCs w:val="20"/>
+              </w:rPr>
+              <w:t xml:space="preserve"> еженедельника «Металлический Вестник».</w:t>
             </w:r>
           </w:p>
           <w:p>
@@ -1980,6 +2289,146 @@
               </w:numPr>
               <w:ind w:left="219" w:hanging="210"/>
               <w:rPr>
+                <w:sz w:val="20"/>
+                <w:szCs w:val="20"/>
+              </w:rPr>
+            </w:pPr>
+            <w:r>
+              <w:rPr>
+                <w:sz w:val="20"/>
+                <w:szCs w:val="20"/>
+              </w:rPr>
+              <w:t>Разработка рекламных блоков в еженедельник и тематические справочники издательства.</w:t>
+            </w:r>
+          </w:p>
+          <w:p>
+            <w:pPr>
+              <w:pStyle w:val="a5"/>
+              <w:numPr>
+                <w:ilvl w:val="0"/>
+                <w:numId w:val="2"/>
+              </w:numPr>
+              <w:ind w:left="219" w:hanging="210"/>
+              <w:rPr>
+                <w:sz w:val="20"/>
+                <w:szCs w:val="20"/>
+              </w:rPr>
+            </w:pPr>
+            <w:r>
+              <w:rPr>
+                <w:sz w:val="20"/>
+                <w:szCs w:val="20"/>
+              </w:rPr>
+              <w:t>Создание оригинал-макетов и допечатная подготовка полиграфической продукции издательства: календар</w:t>
+            </w:r>
+            <w:r>
+              <w:rPr>
+                <w:sz w:val="20"/>
+                <w:szCs w:val="20"/>
+              </w:rPr>
+              <w:t>ей</w:t>
+            </w:r>
+            <w:r>
+              <w:rPr>
+                <w:sz w:val="20"/>
+                <w:szCs w:val="20"/>
+              </w:rPr>
+              <w:t>, блокнот</w:t>
+            </w:r>
+            <w:r>
+              <w:rPr>
+                <w:sz w:val="20"/>
+                <w:szCs w:val="20"/>
+              </w:rPr>
+              <w:t>ов</w:t>
+            </w:r>
+            <w:r>
+              <w:rPr>
+                <w:sz w:val="20"/>
+                <w:szCs w:val="20"/>
+              </w:rPr>
+              <w:t>, справочник</w:t>
+            </w:r>
+            <w:r>
+              <w:rPr>
+                <w:sz w:val="20"/>
+                <w:szCs w:val="20"/>
+              </w:rPr>
+              <w:t>ов</w:t>
+            </w:r>
+            <w:r>
+              <w:rPr>
+                <w:sz w:val="20"/>
+                <w:szCs w:val="20"/>
+              </w:rPr>
+              <w:t>.</w:t>
+            </w:r>
+          </w:p>
+          <w:p>
+            <w:pPr>
+              <w:pStyle w:val="a5"/>
+              <w:numPr>
+                <w:ilvl w:val="0"/>
+                <w:numId w:val="2"/>
+              </w:numPr>
+              <w:ind w:left="219" w:hanging="210"/>
+              <w:rPr>
+                <w:sz w:val="20"/>
+                <w:szCs w:val="20"/>
+              </w:rPr>
+            </w:pPr>
+            <w:r>
+              <w:rPr>
+                <w:sz w:val="20"/>
+                <w:szCs w:val="20"/>
+              </w:rPr>
+              <w:t>Разработка знаков и логотипов.</w:t>
+            </w:r>
+          </w:p>
+          <w:p>
+            <w:pPr>
+              <w:pStyle w:val="a5"/>
+              <w:numPr>
+                <w:ilvl w:val="0"/>
+                <w:numId w:val="2"/>
+              </w:numPr>
+              <w:ind w:left="219" w:hanging="210"/>
+              <w:rPr>
+                <w:sz w:val="20"/>
+                <w:szCs w:val="20"/>
+              </w:rPr>
+            </w:pPr>
+            <w:r>
+              <w:rPr>
+                <w:sz w:val="20"/>
+                <w:szCs w:val="20"/>
+              </w:rPr>
+              <w:t>Дизайн объектов наружной рекламы</w:t>
+            </w:r>
+            <w:r>
+              <w:rPr>
+                <w:sz w:val="20"/>
+                <w:szCs w:val="20"/>
+              </w:rPr>
+              <w:t>:</w:t>
+            </w:r>
+            <w:r>
+              <w:rPr>
+                <w:sz w:val="20"/>
+                <w:szCs w:val="20"/>
+              </w:rPr>
+              <w:t xml:space="preserve"> баннеров, растяжек, указателей.</w:t>
+            </w:r>
+          </w:p>
+          <w:p>
+            <w:pPr>
+              <w:pStyle w:val="a5"/>
+              <w:numPr>
+                <w:ilvl w:val="0"/>
+                <w:numId w:val="2"/>
+              </w:numPr>
+              <w:ind w:left="219" w:hanging="210"/>
+              <w:rPr>
                 <w:rStyle w:val="aa"/>
                 <w:b w:val="0"/>
                 <w:bCs w:val="0"/>
@@ -2006,23 +2455,21 @@
                 <w:sz w:val="20"/>
                 <w:szCs w:val="20"/>
               </w:rPr>
-              <w:t xml:space="preserve">еров для размещения на </w:t>
-            </w:r>
-            <w:proofErr w:type="spellStart"/>
-            <w:r>
-              <w:rPr>
-                <w:sz w:val="20"/>
-                <w:szCs w:val="20"/>
-              </w:rPr>
-              <w:t>металлоторговом</w:t>
-            </w:r>
-            <w:proofErr w:type="spellEnd"/>
-            <w:r>
-              <w:rPr>
-                <w:sz w:val="20"/>
-                <w:szCs w:val="20"/>
-              </w:rPr>
-              <w:t xml:space="preserve"> портале </w:t>
+              <w:t>еров для портал</w:t>
+            </w:r>
+            <w:r>
+              <w:rPr>
+                <w:sz w:val="20"/>
+                <w:szCs w:val="20"/>
+              </w:rPr>
+              <w:t>а</w:t>
+            </w:r>
+            <w:r>
+              <w:rPr>
+                <w:sz w:val="20"/>
+                <w:szCs w:val="20"/>
+              </w:rPr>
+              <w:t xml:space="preserve"> </w:t>
             </w:r>
             <w:hyperlink r:id="rId12" w:history="1">
               <w:r>
@@ -2064,6 +2511,7 @@
               <w:rPr>
                 <w:rStyle w:val="aa"/>
               </w:rPr>
+              <w:lastRenderedPageBreak/>
               <w:t>ХФ «Издательский Дом УМХ»</w:t>
             </w:r>
           </w:p>
@@ -2243,7 +2691,6 @@
                 <w:sz w:val="20"/>
                 <w:szCs w:val="20"/>
               </w:rPr>
-              <w:lastRenderedPageBreak/>
               <w:t>Создание оригинал-макетов и допечатная подготовка полиграфической продукции издательства: рекламны</w:t>
             </w:r>
             <w:r>
@@ -2442,23 +2889,7 @@
                 <w:sz w:val="20"/>
                 <w:szCs w:val="20"/>
               </w:rPr>
-              <w:t xml:space="preserve"> для размещения </w:t>
-            </w:r>
-            <w:proofErr w:type="gramStart"/>
-            <w:r>
-              <w:rPr>
-                <w:sz w:val="20"/>
-                <w:szCs w:val="20"/>
-              </w:rPr>
-              <w:t>на</w:t>
-            </w:r>
-            <w:proofErr w:type="gramEnd"/>
-            <w:r>
-              <w:rPr>
-                <w:sz w:val="20"/>
-                <w:szCs w:val="20"/>
-              </w:rPr>
-              <w:t xml:space="preserve"> рекламных </w:t>
+              <w:t xml:space="preserve"> для размещения на </w:t>
             </w:r>
             <w:proofErr w:type="spellStart"/>
             <w:r>
@@ -2466,7 +2897,14 @@
                 <w:sz w:val="20"/>
                 <w:szCs w:val="20"/>
               </w:rPr>
-              <w:t>интернет-площадках</w:t>
+              <w:t>интернет-</w:t>
+            </w:r>
+            <w:r>
+              <w:rPr>
+                <w:sz w:val="20"/>
+                <w:szCs w:val="20"/>
+              </w:rPr>
+              <w:t>ресурсах</w:t>
             </w:r>
             <w:proofErr w:type="spellEnd"/>
             <w:r>
@@ -2474,7 +2912,14 @@
                 <w:sz w:val="20"/>
                 <w:szCs w:val="20"/>
               </w:rPr>
-              <w:t>, принадлежащих УМХ.</w:t>
+              <w:t xml:space="preserve"> холдинга</w:t>
+            </w:r>
+            <w:r>
+              <w:rPr>
+                <w:sz w:val="20"/>
+                <w:szCs w:val="20"/>
+              </w:rPr>
+              <w:t>.</w:t>
             </w:r>
           </w:p>
         </w:tc>
@@ -2498,7 +2943,6 @@
                 <w:rStyle w:val="aa"/>
                 <w:spacing w:val="-4"/>
               </w:rPr>
-              <w:lastRenderedPageBreak/>
               <w:t>Продюсерский центр «</w:t>
             </w:r>
             <w:proofErr w:type="spellStart"/>
@@ -2925,7 +3369,7 @@
                 <w:sz w:val="20"/>
                 <w:szCs w:val="20"/>
               </w:rPr>
-              <w:t>, буклетов, каталогов, открыток, визиток и т.д.</w:t>
+              <w:t>, буклетов, каталогов, открыток, визиток.</w:t>
             </w:r>
           </w:p>
           <w:p>
@@ -2946,7 +3390,21 @@
                 <w:sz w:val="20"/>
                 <w:szCs w:val="20"/>
               </w:rPr>
-              <w:t xml:space="preserve">Дизайн логотипов и основанных на них элементов фирменного стиля: визиток, бланков, вывесок и т.д. Создание </w:t>
+              <w:t xml:space="preserve">Дизайн логотипов и основанных на них элементов фирменного стиля: визиток, бланков, </w:t>
+            </w:r>
+            <w:r>
+              <w:rPr>
+                <w:sz w:val="20"/>
+                <w:szCs w:val="20"/>
+              </w:rPr>
+              <w:t>конвертов</w:t>
+            </w:r>
+            <w:r>
+              <w:rPr>
+                <w:sz w:val="20"/>
+                <w:szCs w:val="20"/>
+              </w:rPr>
+              <w:t xml:space="preserve">. Создание </w:t>
             </w:r>
             <w:proofErr w:type="spellStart"/>
             <w:r>
@@ -2999,7 +3457,7 @@
                 <w:sz w:val="20"/>
                 <w:szCs w:val="20"/>
               </w:rPr>
-              <w:t xml:space="preserve"> установок, нестандартных рекламных конструкций.</w:t>
+              <w:t xml:space="preserve"> установок, рекламных конструкций.</w:t>
             </w:r>
           </w:p>
           <w:p>
@@ -3015,13 +3473,34 @@
                 <w:szCs w:val="20"/>
               </w:rPr>
             </w:pPr>
+            <w:r>
+              <w:rPr>
+                <w:sz w:val="20"/>
+                <w:szCs w:val="20"/>
+              </w:rPr>
+              <w:t xml:space="preserve">Решение </w:t>
+            </w:r>
             <w:proofErr w:type="spellStart"/>
             <w:r>
               <w:rPr>
                 <w:sz w:val="20"/>
                 <w:szCs w:val="20"/>
               </w:rPr>
-              <w:t>Креативно-рекламная</w:t>
+              <w:t>к</w:t>
+            </w:r>
+            <w:r>
+              <w:rPr>
+                <w:sz w:val="20"/>
+                <w:szCs w:val="20"/>
+              </w:rPr>
+              <w:t>реативн</w:t>
+            </w:r>
+            <w:r>
+              <w:rPr>
+                <w:sz w:val="20"/>
+                <w:szCs w:val="20"/>
+              </w:rPr>
+              <w:t>ых</w:t>
             </w:r>
             <w:proofErr w:type="spellEnd"/>
             <w:r>
@@ -3029,7 +3508,14 @@
                 <w:sz w:val="20"/>
                 <w:szCs w:val="20"/>
               </w:rPr>
-              <w:t xml:space="preserve"> деятельность — участие в разработке концепций рекламных кампаний, создание идеи рекламного обращения.</w:t>
+              <w:t xml:space="preserve"> задач</w:t>
+            </w:r>
+            <w:r>
+              <w:rPr>
+                <w:sz w:val="20"/>
+                <w:szCs w:val="20"/>
+              </w:rPr>
+              <w:t xml:space="preserve"> — участие в разработке концепций рекламных кампаний, создание идеи рекламного обращения.</w:t>
             </w:r>
           </w:p>
           <w:p>
@@ -3050,7 +3536,7 @@
                 <w:sz w:val="20"/>
                 <w:szCs w:val="20"/>
               </w:rPr>
-              <w:t xml:space="preserve">Разработка рекламы для транспортных средств. Создание оригинал-макетов рекламных сообщений для размещения на </w:t>
+              <w:t xml:space="preserve">Разработка рекламы для транспортных средств. Создание оригинал-макетов для размещения на </w:t>
             </w:r>
             <w:proofErr w:type="spellStart"/>
             <w:r>
@@ -3167,27 +3653,6 @@
           <w:p>
             <w:pPr>
               <w:pStyle w:val="a5"/>
-              <w:spacing w:line="276" w:lineRule="auto"/>
-              <w:rPr>
-                <w:rStyle w:val="aa"/>
-              </w:rPr>
-            </w:pPr>
-            <w:r>
-              <w:rPr>
-                <w:rStyle w:val="aa"/>
-              </w:rPr>
-              <w:t>Графический д</w:t>
-            </w:r>
-            <w:r>
-              <w:rPr>
-                <w:rStyle w:val="aa"/>
-              </w:rPr>
-              <w:t>изайнер</w:t>
-            </w:r>
-          </w:p>
-          <w:p>
-            <w:pPr>
-              <w:pStyle w:val="a5"/>
               <w:rPr>
                 <w:spacing w:val="-2"/>
                 <w:sz w:val="20"/>
@@ -3200,7 +3665,7 @@
                 <w:sz w:val="20"/>
                 <w:szCs w:val="20"/>
               </w:rPr>
-              <w:t xml:space="preserve">Параллельно с основной деятельностью, сотрудничал с компаниями и частными лицами, для которых </w:t>
+              <w:t>Много лет с</w:t>
             </w:r>
             <w:r>
               <w:rPr>
@@ -3208,25 +3673,55 @@
                 <w:sz w:val="20"/>
                 <w:szCs w:val="20"/>
               </w:rPr>
-              <w:t xml:space="preserve">выполнял работы области </w:t>
-            </w:r>
-            <w:proofErr w:type="gramStart"/>
+              <w:t>отруднича</w:t>
+            </w:r>
             <w:r>
               <w:rPr>
                 <w:spacing w:val="-2"/>
                 <w:sz w:val="20"/>
                 <w:szCs w:val="20"/>
               </w:rPr>
-              <w:t>графического</w:t>
-            </w:r>
-            <w:proofErr w:type="gramEnd"/>
+              <w:t>ю</w:t>
+            </w:r>
             <w:r>
               <w:rPr>
                 <w:spacing w:val="-2"/>
                 <w:sz w:val="20"/>
                 <w:szCs w:val="20"/>
               </w:rPr>
-              <w:t xml:space="preserve"> и </w:t>
+              <w:t xml:space="preserve"> с компаниями и частными лицами</w:t>
+            </w:r>
+            <w:r>
+              <w:rPr>
+                <w:spacing w:val="-2"/>
+                <w:sz w:val="20"/>
+                <w:szCs w:val="20"/>
+              </w:rPr>
+              <w:t xml:space="preserve"> в</w:t>
+            </w:r>
+            <w:r>
+              <w:rPr>
+                <w:spacing w:val="-2"/>
+                <w:sz w:val="20"/>
+                <w:szCs w:val="20"/>
+              </w:rPr>
+              <w:t xml:space="preserve"> </w:t>
+            </w:r>
+            <w:r>
+              <w:rPr>
+                <w:spacing w:val="-2"/>
+                <w:sz w:val="20"/>
+                <w:szCs w:val="20"/>
+              </w:rPr>
+              <w:t xml:space="preserve">качестве исполнителя работ в </w:t>
+            </w:r>
+            <w:r>
+              <w:rPr>
+                <w:spacing w:val="-2"/>
+                <w:sz w:val="20"/>
+                <w:szCs w:val="20"/>
+              </w:rPr>
+              <w:t xml:space="preserve">области графического и </w:t>
             </w:r>
             <w:proofErr w:type="spellStart"/>
             <w:r>
@@ -3246,16 +3741,14 @@
               </w:rPr>
               <w:t xml:space="preserve"> (наружная реклама, календари, каталоги, логотипы, </w:t>
             </w:r>
-            <w:proofErr w:type="spellStart"/>
             <w:r>
               <w:rPr>
                 <w:spacing w:val="-2"/>
                 <w:sz w:val="20"/>
                 <w:szCs w:val="20"/>
               </w:rPr>
-              <w:t>веб-дизайн</w:t>
-            </w:r>
-            <w:proofErr w:type="spellEnd"/>
+              <w:t>сайты</w:t>
+            </w:r>
             <w:r>
               <w:rPr>
                 <w:spacing w:val="-2"/>
@@ -3271,32 +3764,6 @@
                 <w:szCs w:val="20"/>
               </w:rPr>
               <w:t xml:space="preserve"> </w:t>
-            </w:r>
-            <w:r>
-              <w:rPr>
-                <w:spacing w:val="-2"/>
-                <w:sz w:val="20"/>
-                <w:szCs w:val="20"/>
-              </w:rPr>
-              <w:t xml:space="preserve">Всего выполнено </w:t>
-            </w:r>
-            <w:proofErr w:type="gramStart"/>
-            <w:r>
-              <w:rPr>
-                <w:spacing w:val="-2"/>
-                <w:sz w:val="20"/>
-                <w:szCs w:val="20"/>
-              </w:rPr>
-              <w:t>более сорока проектов</w:t>
-            </w:r>
-            <w:proofErr w:type="gramEnd"/>
-            <w:r>
-              <w:rPr>
-                <w:spacing w:val="-2"/>
-                <w:sz w:val="20"/>
-                <w:szCs w:val="20"/>
-              </w:rPr>
-              <w:t>.</w:t>
             </w:r>
           </w:p>
         </w:tc>
@@ -3330,7 +3797,21 @@
           <w:sz w:val="20"/>
           <w:szCs w:val="20"/>
         </w:rPr>
-        <w:t xml:space="preserve">Я работаю в сфере дизайна более </w:t>
+        <w:t xml:space="preserve">Я работаю в сфере дизайна </w:t>
+      </w:r>
+      <w:r>
+        <w:rPr>
+          <w:sz w:val="20"/>
+          <w:szCs w:val="20"/>
+        </w:rPr>
+        <w:t xml:space="preserve">уже </w:t>
+      </w:r>
+      <w:r>
+        <w:rPr>
+          <w:sz w:val="20"/>
+          <w:szCs w:val="20"/>
+        </w:rPr>
+        <w:t xml:space="preserve">более </w:t>
       </w:r>
       <w:r>
         <w:rPr>
@@ -3491,189 +3972,8 @@
         </w:r>
       </w:hyperlink>
     </w:p>
-    <w:p>
-      <w:pPr>
-        <w:pStyle w:val="a5"/>
-        <w:rPr>
-          <w:sz w:val="20"/>
-          <w:szCs w:val="20"/>
-        </w:rPr>
-      </w:pPr>
-    </w:p>
-    <w:p>
-      <w:pPr>
-        <w:pStyle w:val="a5"/>
-        <w:rPr>
-          <w:sz w:val="20"/>
-          <w:szCs w:val="20"/>
-        </w:rPr>
-      </w:pPr>
-      <w:r>
-        <w:rPr>
-          <w:sz w:val="20"/>
-          <w:szCs w:val="20"/>
-        </w:rPr>
-        <w:t>Начиная с</w:t>
-      </w:r>
-      <w:r>
-        <w:rPr>
-          <w:sz w:val="20"/>
-          <w:szCs w:val="20"/>
-        </w:rPr>
-        <w:t xml:space="preserve"> 2014 г. и по настоящее время </w:t>
-      </w:r>
-      <w:r>
-        <w:rPr>
-          <w:sz w:val="20"/>
-          <w:szCs w:val="20"/>
-        </w:rPr>
-        <w:t>все мои работы</w:t>
-      </w:r>
-      <w:r>
-        <w:rPr>
-          <w:sz w:val="20"/>
-          <w:szCs w:val="20"/>
-        </w:rPr>
-        <w:t xml:space="preserve"> как графическ</w:t>
-      </w:r>
-      <w:r>
-        <w:rPr>
-          <w:sz w:val="20"/>
-          <w:szCs w:val="20"/>
-        </w:rPr>
-        <w:t>ого</w:t>
-      </w:r>
-      <w:r>
-        <w:rPr>
-          <w:sz w:val="20"/>
-          <w:szCs w:val="20"/>
-        </w:rPr>
-        <w:t xml:space="preserve"> и </w:t>
-      </w:r>
-      <w:proofErr w:type="spellStart"/>
-      <w:r>
-        <w:rPr>
-          <w:sz w:val="20"/>
-          <w:szCs w:val="20"/>
-        </w:rPr>
-        <w:t>веб-дизайнер</w:t>
-      </w:r>
-      <w:r>
-        <w:rPr>
-          <w:sz w:val="20"/>
-          <w:szCs w:val="20"/>
-        </w:rPr>
-        <w:t>а</w:t>
-      </w:r>
-      <w:proofErr w:type="spellEnd"/>
-      <w:r>
-        <w:rPr>
-          <w:sz w:val="20"/>
-          <w:szCs w:val="20"/>
-        </w:rPr>
-        <w:t>, а также как фотограф</w:t>
-      </w:r>
-      <w:r>
-        <w:rPr>
-          <w:sz w:val="20"/>
-          <w:szCs w:val="20"/>
-        </w:rPr>
-        <w:t>а</w:t>
-      </w:r>
-      <w:r>
-        <w:rPr>
-          <w:sz w:val="20"/>
-          <w:szCs w:val="20"/>
-        </w:rPr>
-        <w:t xml:space="preserve">, </w:t>
-      </w:r>
-      <w:proofErr w:type="spellStart"/>
-      <w:r>
-        <w:rPr>
-          <w:sz w:val="20"/>
-          <w:szCs w:val="20"/>
-        </w:rPr>
-        <w:t>копирайтер</w:t>
-      </w:r>
-      <w:r>
-        <w:rPr>
-          <w:sz w:val="20"/>
-          <w:szCs w:val="20"/>
-        </w:rPr>
-        <w:t>а</w:t>
-      </w:r>
-      <w:proofErr w:type="spellEnd"/>
-      <w:r>
-        <w:rPr>
-          <w:sz w:val="20"/>
-          <w:szCs w:val="20"/>
-        </w:rPr>
-        <w:t xml:space="preserve"> и </w:t>
-      </w:r>
-      <w:proofErr w:type="spellStart"/>
-      <w:r>
-        <w:rPr>
-          <w:sz w:val="20"/>
-          <w:szCs w:val="20"/>
-        </w:rPr>
-        <w:t>видеомонтажер</w:t>
-      </w:r>
-      <w:r>
-        <w:rPr>
-          <w:sz w:val="20"/>
-          <w:szCs w:val="20"/>
-        </w:rPr>
-        <w:t>а</w:t>
-      </w:r>
-      <w:proofErr w:type="spellEnd"/>
-      <w:r>
-        <w:rPr>
-          <w:sz w:val="20"/>
-          <w:szCs w:val="20"/>
-        </w:rPr>
-        <w:t xml:space="preserve"> представляют собой дизайн и наполнение </w:t>
-      </w:r>
-      <w:r>
-        <w:rPr>
-          <w:sz w:val="20"/>
-          <w:szCs w:val="20"/>
-        </w:rPr>
-        <w:t>сайт</w:t>
-      </w:r>
-      <w:r>
-        <w:rPr>
-          <w:sz w:val="20"/>
-          <w:szCs w:val="20"/>
-        </w:rPr>
-        <w:t>а</w:t>
-      </w:r>
-      <w:r>
-        <w:rPr>
-          <w:sz w:val="20"/>
-          <w:szCs w:val="20"/>
-        </w:rPr>
-        <w:t xml:space="preserve"> </w:t>
-      </w:r>
-      <w:hyperlink r:id="rId14" w:history="1">
-        <w:r>
-          <w:rPr>
-            <w:rStyle w:val="a8"/>
-            <w:sz w:val="20"/>
-            <w:szCs w:val="20"/>
-          </w:rPr>
-          <w:t>www.bumagia.com.ua</w:t>
-        </w:r>
-      </w:hyperlink>
-      <w:r>
-        <w:rPr>
-          <w:sz w:val="20"/>
-          <w:szCs w:val="20"/>
-        </w:rPr>
-        <w:t xml:space="preserve"> </w:t>
-      </w:r>
-    </w:p>
     <w:sectPr>
-      <w:footerReference w:type="default" r:id="rId15"/>
+      <w:footerReference w:type="default" r:id="rId14"/>
       <w:pgSz w:w="11906" w:h="16838"/>
       <w:pgMar w:top="393" w:right="424" w:bottom="709" w:left="993" w:header="284" w:footer="140" w:gutter="0"/>
       <w:cols w:space="708"/>
@@ -4995,7 +5295,7 @@
 </file>
 
 <file path=customXml/itemProps1.xml><?xml version="1.0" encoding="utf-8"?>
-<ds:datastoreItem xmlns:ds="http://schemas.openxmlformats.org/officeDocument/2006/customXml" ds:itemID="{EF0D160F-DD0B-4972-B106-FDABC0014179}">
+<ds:datastoreItem xmlns:ds="http://schemas.openxmlformats.org/officeDocument/2006/customXml" ds:itemID="{5856611C-3A0C-4B84-8957-6D34C23D404A}">
   <ds:schemaRefs>
     <ds:schemaRef ds:uri="http://schemas.openxmlformats.org/officeDocument/2006/bibliography"/>
   </ds:schemaRefs>

</xml_diff>